<commit_message>
added 2d testing, updated report
</commit_message>
<xml_diff>
--- a/HomeAssignment1/docs/Report.docx
+++ b/HomeAssignment1/docs/Report.docx
@@ -335,7 +335,16 @@
         <w:fldChar w:fldCharType="end"/>
       </w:r>
       <w:r>
-        <w:t xml:space="preserve"> Comparison of distance function implemented in home assignment and compared to Matlab function</w:t>
+        <w:t xml:space="preserve"> Comparison of distance function implemented in home assignment and compared to Matlab </w:t>
+      </w:r>
+      <w:r>
+        <w:t xml:space="preserve">built-in </w:t>
+      </w:r>
+      <w:r>
+        <w:t>function</w:t>
+      </w:r>
+      <w:r>
+        <w:t>s</w:t>
       </w:r>
     </w:p>
     <w:tbl>
@@ -500,20 +509,6 @@
               </w:rPr>
               <w:t>Mahalanobis</w:t>
             </w:r>
-            <w:r>
-              <w:rPr>
-                <w:sz w:val="24"/>
-                <w:szCs w:val="24"/>
-              </w:rPr>
-              <w:t>*</w:t>
-            </w:r>
-            <w:r>
-              <w:rPr>
-                <w:sz w:val="24"/>
-                <w:szCs w:val="24"/>
-              </w:rPr>
-              <w:t>*</w:t>
-            </w:r>
           </w:p>
         </w:tc>
       </w:tr>
@@ -856,100 +851,6 @@
     </w:p>
     <w:p>
       <w:pPr>
-        <w:spacing w:after="0"/>
-        <w:jc w:val="both"/>
-        <w:rPr>
-          <w:sz w:val="24"/>
-          <w:szCs w:val="24"/>
-        </w:rPr>
-      </w:pPr>
-      <w:r>
-        <w:rPr>
-          <w:sz w:val="24"/>
-          <w:szCs w:val="24"/>
-        </w:rPr>
-        <w:t>*</w:t>
-      </w:r>
-      <w:r>
-        <w:rPr>
-          <w:sz w:val="24"/>
-          <w:szCs w:val="24"/>
-        </w:rPr>
-        <w:t xml:space="preserve">*Mahalanobis distance </w:t>
-      </w:r>
-      <w:r>
-        <w:rPr>
-          <w:sz w:val="24"/>
-          <w:szCs w:val="24"/>
-        </w:rPr>
-        <w:t>is</w:t>
-      </w:r>
-      <w:r>
-        <w:rPr>
-          <w:sz w:val="24"/>
-          <w:szCs w:val="24"/>
-        </w:rPr>
-        <w:t xml:space="preserve"> </w:t>
-      </w:r>
-      <w:r>
-        <w:rPr>
-          <w:sz w:val="24"/>
-          <w:szCs w:val="24"/>
-        </w:rPr>
-        <w:t>more complicated</w:t>
-      </w:r>
-      <w:r>
-        <w:rPr>
-          <w:sz w:val="24"/>
-          <w:szCs w:val="24"/>
-        </w:rPr>
-        <w:t>.</w:t>
-      </w:r>
-      <w:r>
-        <w:rPr>
-          <w:sz w:val="24"/>
-          <w:szCs w:val="24"/>
-        </w:rPr>
-        <w:t xml:space="preserve"> Un</w:t>
-      </w:r>
-      <w:r>
-        <w:rPr>
-          <w:sz w:val="24"/>
-          <w:szCs w:val="24"/>
-        </w:rPr>
-        <w:t>like other function</w:t>
-      </w:r>
-      <w:r>
-        <w:rPr>
-          <w:sz w:val="24"/>
-          <w:szCs w:val="24"/>
-        </w:rPr>
-        <w:t>s</w:t>
-      </w:r>
-      <w:r>
-        <w:rPr>
-          <w:sz w:val="24"/>
-          <w:szCs w:val="24"/>
-        </w:rPr>
-        <w:t xml:space="preserve">, it requires entire dataset to create covariance matrix and then it can be used to test how far </w:t>
-      </w:r>
-      <w:r>
-        <w:rPr>
-          <w:sz w:val="24"/>
-          <w:szCs w:val="24"/>
-        </w:rPr>
-        <w:t>are points</w:t>
-      </w:r>
-      <w:r>
-        <w:rPr>
-          <w:sz w:val="24"/>
-          <w:szCs w:val="24"/>
-        </w:rPr>
-        <w:t>.</w:t>
-      </w:r>
-    </w:p>
-    <w:p>
-      <w:pPr>
         <w:pStyle w:val="Heading2"/>
       </w:pPr>
       <w:r>
@@ -969,7 +870,21 @@
           <w:sz w:val="24"/>
           <w:szCs w:val="24"/>
         </w:rPr>
-        <w:t xml:space="preserve">Implemented K-means algorithm. </w:t>
+        <w:t>Implemented K-means</w:t>
+      </w:r>
+      <w:r>
+        <w:rPr>
+          <w:sz w:val="24"/>
+          <w:szCs w:val="24"/>
+        </w:rPr>
+        <w:t>++</w:t>
+      </w:r>
+      <w:r>
+        <w:rPr>
+          <w:sz w:val="24"/>
+          <w:szCs w:val="24"/>
+        </w:rPr>
+        <w:t xml:space="preserve"> algorithm. </w:t>
       </w:r>
       <w:r>
         <w:rPr>
@@ -990,7 +905,7 @@
           <w:sz w:val="24"/>
           <w:szCs w:val="24"/>
         </w:rPr>
-        <w:t xml:space="preserve"> it uses Eucled</w:t>
+        <w:t xml:space="preserve"> it uses Eucl</w:t>
       </w:r>
       <w:r>
         <w:rPr>
@@ -1004,6 +919,20 @@
           <w:sz w:val="24"/>
           <w:szCs w:val="24"/>
         </w:rPr>
+        <w:t>d</w:t>
+      </w:r>
+      <w:r>
+        <w:rPr>
+          <w:sz w:val="24"/>
+          <w:szCs w:val="24"/>
+        </w:rPr>
+        <w:t>e</w:t>
+      </w:r>
+      <w:r>
+        <w:rPr>
+          <w:sz w:val="24"/>
+          <w:szCs w:val="24"/>
+        </w:rPr>
         <w:t>an distance</w:t>
       </w:r>
       <w:r>
@@ -1013,28 +942,19 @@
         </w:rPr>
         <w:t>.</w:t>
       </w:r>
-    </w:p>
-    <w:p>
-      <w:pPr>
-        <w:jc w:val="both"/>
-        <w:rPr>
-          <w:sz w:val="24"/>
-          <w:szCs w:val="24"/>
-        </w:rPr>
-      </w:pPr>
-      <w:r>
-        <w:rPr>
-          <w:sz w:val="24"/>
-          <w:szCs w:val="24"/>
-        </w:rPr>
-        <w:t xml:space="preserve">To test results, </w:t>
-      </w:r>
-      <w:r>
-        <w:rPr>
-          <w:sz w:val="24"/>
-          <w:szCs w:val="24"/>
-        </w:rPr>
-        <w:t>unit test was written to</w:t>
+      <w:r>
+        <w:rPr>
+          <w:sz w:val="24"/>
+          <w:szCs w:val="24"/>
+        </w:rPr>
+        <w:t xml:space="preserve"> I</w:t>
+      </w:r>
+      <w:r>
+        <w:rPr>
+          <w:sz w:val="24"/>
+          <w:szCs w:val="24"/>
+        </w:rPr>
+        <w:t>mplemented function, that uses silhouette method to</w:t>
       </w:r>
       <w:r>
         <w:rPr>
@@ -1048,7 +968,93 @@
           <w:sz w:val="24"/>
           <w:szCs w:val="24"/>
         </w:rPr>
-        <w:t>compare</w:t>
+        <w:t>find</w:t>
+      </w:r>
+      <w:r>
+        <w:rPr>
+          <w:sz w:val="24"/>
+          <w:szCs w:val="24"/>
+        </w:rPr>
+        <w:t xml:space="preserve"> optimal</w:t>
+      </w:r>
+      <w:r>
+        <w:rPr>
+          <w:sz w:val="24"/>
+          <w:szCs w:val="24"/>
+        </w:rPr>
+        <w:t xml:space="preserve"> K value. Mean values are not completely randomized like in </w:t>
+      </w:r>
+      <w:r>
+        <w:rPr>
+          <w:sz w:val="24"/>
+          <w:szCs w:val="24"/>
+        </w:rPr>
+        <w:t xml:space="preserve">standard </w:t>
+      </w:r>
+      <w:r>
+        <w:rPr>
+          <w:sz w:val="24"/>
+          <w:szCs w:val="24"/>
+        </w:rPr>
+        <w:t>K-</w:t>
+      </w:r>
+      <w:r>
+        <w:rPr>
+          <w:sz w:val="24"/>
+          <w:szCs w:val="24"/>
+        </w:rPr>
+        <w:t>means but</w:t>
+      </w:r>
+      <w:r>
+        <w:rPr>
+          <w:sz w:val="24"/>
+          <w:szCs w:val="24"/>
+        </w:rPr>
+        <w:t xml:space="preserve"> use</w:t>
+      </w:r>
+      <w:r>
+        <w:rPr>
+          <w:sz w:val="24"/>
+          <w:szCs w:val="24"/>
+        </w:rPr>
+        <w:t>s</w:t>
+      </w:r>
+      <w:r>
+        <w:rPr>
+          <w:sz w:val="24"/>
+          <w:szCs w:val="24"/>
+        </w:rPr>
+        <w:t xml:space="preserve"> K-means++ method to find optimal mean values. </w:t>
+      </w:r>
+      <w:r>
+        <w:rPr>
+          <w:sz w:val="24"/>
+          <w:szCs w:val="24"/>
+        </w:rPr>
+        <w:t xml:space="preserve">To test results, unit test was written </w:t>
+      </w:r>
+      <w:r>
+        <w:rPr>
+          <w:sz w:val="24"/>
+          <w:szCs w:val="24"/>
+        </w:rPr>
+        <w:t xml:space="preserve">to compare implemented algorithm and </w:t>
+      </w:r>
+      <w:r>
+        <w:rPr>
+          <w:sz w:val="24"/>
+          <w:szCs w:val="24"/>
+        </w:rPr>
+        <w:t xml:space="preserve">Matlab </w:t>
+      </w:r>
+      <w:bookmarkStart w:id="0" w:name="_GoBack"/>
+      <w:bookmarkEnd w:id="0"/>
+      <w:r>
+        <w:rPr>
+          <w:sz w:val="24"/>
+          <w:szCs w:val="24"/>
+        </w:rPr>
+        <w:t>built-in algorithm,</w:t>
       </w:r>
       <w:r>
         <w:rPr>
@@ -1062,175 +1068,28 @@
           <w:sz w:val="24"/>
           <w:szCs w:val="24"/>
         </w:rPr>
-        <w:t xml:space="preserve">results between </w:t>
-      </w:r>
-      <w:r>
-        <w:rPr>
-          <w:sz w:val="24"/>
-          <w:szCs w:val="24"/>
-        </w:rPr>
-        <w:t xml:space="preserve">built-in K-means algorithm </w:t>
-      </w:r>
-      <w:r>
-        <w:rPr>
-          <w:sz w:val="24"/>
-          <w:szCs w:val="24"/>
-        </w:rPr>
-        <w:t xml:space="preserve">and </w:t>
-      </w:r>
-      <w:r>
-        <w:rPr>
-          <w:sz w:val="24"/>
-          <w:szCs w:val="24"/>
-        </w:rPr>
-        <w:t xml:space="preserve">implemented </w:t>
-      </w:r>
-      <w:r>
-        <w:rPr>
-          <w:sz w:val="24"/>
-          <w:szCs w:val="24"/>
-        </w:rPr>
-        <w:t>function</w:t>
-      </w:r>
-      <w:r>
-        <w:rPr>
-          <w:sz w:val="24"/>
-          <w:szCs w:val="24"/>
-        </w:rPr>
-        <w:t xml:space="preserve">. </w:t>
-      </w:r>
-      <w:r>
-        <w:rPr>
-          <w:sz w:val="24"/>
-          <w:szCs w:val="24"/>
-        </w:rPr>
-        <w:t xml:space="preserve">K = 3 </w:t>
-      </w:r>
-      <w:r>
-        <w:rPr>
-          <w:sz w:val="24"/>
-          <w:szCs w:val="24"/>
-        </w:rPr>
-        <w:t xml:space="preserve">value </w:t>
-      </w:r>
-      <w:r>
-        <w:rPr>
-          <w:sz w:val="24"/>
-          <w:szCs w:val="24"/>
-        </w:rPr>
-        <w:t xml:space="preserve">was given </w:t>
-      </w:r>
-      <w:r>
-        <w:rPr>
-          <w:sz w:val="24"/>
-          <w:szCs w:val="24"/>
-        </w:rPr>
-        <w:t>up</w:t>
-      </w:r>
-      <w:r>
-        <w:rPr>
-          <w:sz w:val="24"/>
-          <w:szCs w:val="24"/>
-        </w:rPr>
-        <w:t xml:space="preserve"> front. </w:t>
-      </w:r>
-      <w:r>
-        <w:rPr>
-          <w:sz w:val="24"/>
-          <w:szCs w:val="24"/>
-        </w:rPr>
-        <w:t>Unit test run for N = 10</w:t>
-      </w:r>
-      <w:r>
-        <w:rPr>
-          <w:sz w:val="24"/>
-          <w:szCs w:val="24"/>
-        </w:rPr>
-        <w:t xml:space="preserve"> 0</w:t>
-      </w:r>
-      <w:r>
-        <w:rPr>
-          <w:sz w:val="24"/>
-          <w:szCs w:val="24"/>
-        </w:rPr>
-        <w:t>0</w:t>
-      </w:r>
-      <w:r>
-        <w:rPr>
-          <w:sz w:val="24"/>
-          <w:szCs w:val="24"/>
-        </w:rPr>
-        <w:t>0</w:t>
-      </w:r>
-      <w:r>
-        <w:rPr>
-          <w:sz w:val="24"/>
-          <w:szCs w:val="24"/>
-        </w:rPr>
-        <w:t xml:space="preserve"> times and result were </w:t>
-      </w:r>
-      <w:r>
-        <w:rPr>
-          <w:sz w:val="24"/>
-          <w:szCs w:val="24"/>
-        </w:rPr>
-        <w:t>the same</w:t>
-      </w:r>
-      <w:r>
-        <w:rPr>
-          <w:sz w:val="24"/>
-          <w:szCs w:val="24"/>
-        </w:rPr>
-        <w:t xml:space="preserve"> </w:t>
-      </w:r>
-      <w:r>
-        <w:rPr>
-          <w:sz w:val="24"/>
-          <w:szCs w:val="24"/>
-        </w:rPr>
-        <w:t>~</w:t>
-      </w:r>
-      <w:r>
-        <w:rPr>
-          <w:sz w:val="24"/>
-          <w:szCs w:val="24"/>
-        </w:rPr>
-        <w:t>9</w:t>
-      </w:r>
-      <w:r>
-        <w:rPr>
-          <w:sz w:val="24"/>
-          <w:szCs w:val="24"/>
-        </w:rPr>
-        <w:t>0</w:t>
-      </w:r>
-      <w:r>
-        <w:rPr>
-          <w:sz w:val="24"/>
-          <w:szCs w:val="24"/>
-        </w:rPr>
-        <w:t>% of the time.</w:t>
-      </w:r>
-      <w:r>
-        <w:rPr>
-          <w:sz w:val="24"/>
-          <w:szCs w:val="24"/>
-        </w:rPr>
-        <w:t xml:space="preserve"> </w:t>
-      </w:r>
-      <w:r>
-        <w:rPr>
-          <w:sz w:val="24"/>
-          <w:szCs w:val="24"/>
-        </w:rPr>
-        <w:t>If we trust built-in function, then it means that implemented function has flaws.</w:t>
-      </w:r>
-      <w:r>
-        <w:rPr>
-          <w:sz w:val="24"/>
-          <w:szCs w:val="24"/>
-        </w:rPr>
-        <w:t xml:space="preserve"> </w:t>
+        <w:t xml:space="preserve">test </w:t>
+      </w:r>
+      <w:r>
+        <w:rPr>
+          <w:sz w:val="24"/>
+          <w:szCs w:val="24"/>
+        </w:rPr>
+        <w:t>ran for N = 1000 time</w:t>
+      </w:r>
+      <w:r>
+        <w:rPr>
+          <w:sz w:val="24"/>
+          <w:szCs w:val="24"/>
+        </w:rPr>
+        <w:t>s and results were the same</w:t>
+      </w:r>
+      <w:r>
+        <w:rPr>
+          <w:sz w:val="24"/>
+          <w:szCs w:val="24"/>
+        </w:rPr>
+        <w:t>. Figure 1 shows scatterplot in 2D and 3D using K-means algorithm.</w:t>
       </w:r>
     </w:p>
     <w:p>
@@ -1243,10 +1102,10 @@
           <w:noProof/>
         </w:rPr>
         <w:drawing>
-          <wp:inline distT="0" distB="0" distL="0" distR="0" wp14:anchorId="46A4F99C" wp14:editId="620A677D">
-            <wp:extent cx="3895725" cy="1601740"/>
+          <wp:inline distT="0" distB="0" distL="0" distR="0" wp14:anchorId="2926BF61" wp14:editId="1DB92EA7">
+            <wp:extent cx="6124575" cy="2428120"/>
             <wp:effectExtent l="0" t="0" r="0" b="0"/>
-            <wp:docPr id="3" name="Picture 3"/>
+            <wp:docPr id="2" name="Picture 2"/>
             <wp:cNvGraphicFramePr>
               <a:graphicFrameLocks xmlns:a="http://schemas.openxmlformats.org/drawingml/2006/main" noChangeAspect="1"/>
             </wp:cNvGraphicFramePr>
@@ -1254,13 +1113,13 @@
               <a:graphicData uri="http://schemas.openxmlformats.org/drawingml/2006/picture">
                 <pic:pic xmlns:pic="http://schemas.openxmlformats.org/drawingml/2006/picture">
                   <pic:nvPicPr>
-                    <pic:cNvPr id="0" name="Picture 5"/>
+                    <pic:cNvPr id="0" name="Picture 1"/>
                     <pic:cNvPicPr>
                       <a:picLocks noChangeAspect="1" noChangeArrowheads="1"/>
                     </pic:cNvPicPr>
                   </pic:nvPicPr>
                   <pic:blipFill>
-                    <a:blip r:embed="rId9" cstate="print">
+                    <a:blip r:embed="rId9">
                       <a:extLst>
                         <a:ext uri="{28A0092B-C50C-407E-A947-70E740481C1C}">
                           <a14:useLocalDpi xmlns:a14="http://schemas.microsoft.com/office/drawing/2010/main" val="0"/>
@@ -1275,7 +1134,7 @@
                   <pic:spPr bwMode="auto">
                     <a:xfrm>
                       <a:off x="0" y="0"/>
-                      <a:ext cx="3992610" cy="1641575"/>
+                      <a:ext cx="6154254" cy="2439886"/>
                     </a:xfrm>
                     <a:prstGeom prst="rect">
                       <a:avLst/>
@@ -1335,84 +1194,7 @@
         <w:fldChar w:fldCharType="end"/>
       </w:r>
       <w:r>
-        <w:t xml:space="preserve"> </w:t>
-      </w:r>
-      <w:r>
-        <w:t>Problem</w:t>
-      </w:r>
-      <w:r>
-        <w:t xml:space="preserve"> </w:t>
-      </w:r>
-      <w:r>
-        <w:t>1</w:t>
-      </w:r>
-      <w:r>
-        <w:t xml:space="preserve">0% of the time </w:t>
-      </w:r>
-      <w:r>
-        <w:t>with implemented K-means algorithm</w:t>
-      </w:r>
-    </w:p>
-    <w:p>
-      <w:pPr>
-        <w:jc w:val="both"/>
-      </w:pPr>
-      <w:r>
-        <w:t>Looking at</w:t>
-      </w:r>
-      <w:r>
-        <w:t xml:space="preserve"> Figure </w:t>
-      </w:r>
-      <w:r>
-        <w:t>1</w:t>
-      </w:r>
-      <w:r>
-        <w:t xml:space="preserve">, it seems like implemented K-means algorithm finds </w:t>
-      </w:r>
-      <w:r>
-        <w:t xml:space="preserve">first </w:t>
-      </w:r>
-      <w:r>
-        <w:t>mean value just at the center of two clusters, which makes sense, because if we add two clusters together then mean of two clusters is indeed between two clusters.</w:t>
-      </w:r>
-      <w:r>
-        <w:t xml:space="preserve"> Second mean finds its </w:t>
-      </w:r>
-      <w:r>
-        <w:t>c</w:t>
-      </w:r>
-      <w:r>
-        <w:t xml:space="preserve">enter at </w:t>
-      </w:r>
-      <w:r>
-        <w:t xml:space="preserve">the </w:t>
-      </w:r>
-      <w:r>
-        <w:t>yellow cluster</w:t>
-      </w:r>
-      <w:r>
-        <w:t>.</w:t>
-      </w:r>
-      <w:r>
-        <w:t xml:space="preserve"> Third mean remains lonely.</w:t>
-      </w:r>
-      <w:r>
-        <w:t xml:space="preserve"> </w:t>
-      </w:r>
-      <w:r>
-        <w:t xml:space="preserve">K-means algorithm clusters correctly </w:t>
-      </w:r>
-      <w:r>
-        <w:t>9</w:t>
-      </w:r>
-      <w:r>
-        <w:t xml:space="preserve">0% of the </w:t>
-      </w:r>
-      <w:r>
-        <w:t>time</w:t>
-      </w:r>
-      <w:r>
-        <w:t>.</w:t>
+        <w:t xml:space="preserve"> K-means clustering results in 2D and 3D</w:t>
       </w:r>
     </w:p>
     <w:p>
@@ -1474,7 +1256,35 @@
           <w:sz w:val="24"/>
           <w:szCs w:val="24"/>
         </w:rPr>
-        <w:t xml:space="preserve"> algorithm. By default, it uses Eucledian distance</w:t>
+        <w:t xml:space="preserve"> algorithm. By default, it uses Eucl</w:t>
+      </w:r>
+      <w:r>
+        <w:rPr>
+          <w:sz w:val="24"/>
+          <w:szCs w:val="24"/>
+        </w:rPr>
+        <w:t>i</w:t>
+      </w:r>
+      <w:r>
+        <w:rPr>
+          <w:sz w:val="24"/>
+          <w:szCs w:val="24"/>
+        </w:rPr>
+        <w:t>d</w:t>
+      </w:r>
+      <w:r>
+        <w:rPr>
+          <w:sz w:val="24"/>
+          <w:szCs w:val="24"/>
+        </w:rPr>
+        <w:t>e</w:t>
+      </w:r>
+      <w:r>
+        <w:rPr>
+          <w:sz w:val="24"/>
+          <w:szCs w:val="24"/>
+        </w:rPr>
+        <w:t>an distance</w:t>
       </w:r>
       <w:r>
         <w:rPr>
@@ -1483,15 +1293,13 @@
         </w:rPr>
         <w:t>.</w:t>
       </w:r>
-    </w:p>
-    <w:p>
-      <w:pPr>
-        <w:jc w:val="both"/>
-        <w:rPr>
-          <w:sz w:val="24"/>
-          <w:szCs w:val="24"/>
-        </w:rPr>
-      </w:pPr>
+      <w:r>
+        <w:rPr>
+          <w:sz w:val="24"/>
+          <w:szCs w:val="24"/>
+        </w:rPr>
+        <w:t xml:space="preserve"> </w:t>
+      </w:r>
       <w:r>
         <w:rPr>
           <w:sz w:val="24"/>
@@ -1595,7 +1403,14 @@
           <w:sz w:val="24"/>
           <w:szCs w:val="24"/>
         </w:rPr>
-        <w:t xml:space="preserve">function. </w:t>
+        <w:t>implementation</w:t>
+      </w:r>
+      <w:r>
+        <w:rPr>
+          <w:sz w:val="24"/>
+          <w:szCs w:val="24"/>
+        </w:rPr>
+        <w:t xml:space="preserve">. </w:t>
       </w:r>
       <w:r>
         <w:rPr>
@@ -1678,10 +1493,10 @@
           <w:noProof/>
         </w:rPr>
         <w:drawing>
-          <wp:inline distT="0" distB="0" distL="0" distR="0" wp14:anchorId="2FAAF8E8" wp14:editId="0DA903A6">
-            <wp:extent cx="2628900" cy="1971675"/>
-            <wp:effectExtent l="0" t="0" r="0" b="9525"/>
-            <wp:docPr id="4" name="Picture 4"/>
+          <wp:inline distT="0" distB="0" distL="0" distR="0" wp14:anchorId="4FB0ACB1" wp14:editId="659A3A4E">
+            <wp:extent cx="6001745" cy="2428875"/>
+            <wp:effectExtent l="0" t="0" r="0" b="0"/>
+            <wp:docPr id="5" name="Picture 5"/>
             <wp:cNvGraphicFramePr>
               <a:graphicFrameLocks xmlns:a="http://schemas.openxmlformats.org/drawingml/2006/main" noChangeAspect="1"/>
             </wp:cNvGraphicFramePr>
@@ -1689,7 +1504,7 @@
               <a:graphicData uri="http://schemas.openxmlformats.org/drawingml/2006/picture">
                 <pic:pic xmlns:pic="http://schemas.openxmlformats.org/drawingml/2006/picture">
                   <pic:nvPicPr>
-                    <pic:cNvPr id="0" name="Picture 7"/>
+                    <pic:cNvPr id="0" name="Picture 3"/>
                     <pic:cNvPicPr>
                       <a:picLocks noChangeAspect="1" noChangeArrowheads="1"/>
                     </pic:cNvPicPr>
@@ -1710,7 +1525,7 @@
                   <pic:spPr bwMode="auto">
                     <a:xfrm>
                       <a:off x="0" y="0"/>
-                      <a:ext cx="2648493" cy="1986370"/>
+                      <a:ext cx="6068242" cy="2455786"/>
                     </a:xfrm>
                     <a:prstGeom prst="rect">
                       <a:avLst/>
@@ -1731,10 +1546,6 @@
       <w:pPr>
         <w:pStyle w:val="Caption"/>
         <w:jc w:val="center"/>
-        <w:rPr>
-          <w:sz w:val="24"/>
-          <w:szCs w:val="24"/>
-        </w:rPr>
       </w:pPr>
       <w:r>
         <w:t xml:space="preserve">Figure </w:t>
@@ -1770,7 +1581,10 @@
         <w:fldChar w:fldCharType="end"/>
       </w:r>
       <w:r>
-        <w:t xml:space="preserve"> DBSCAN clustering</w:t>
+        <w:t xml:space="preserve"> DBSCAN</w:t>
+      </w:r>
+      <w:r>
+        <w:t xml:space="preserve"> clustering results in 2D and 3D</w:t>
       </w:r>
     </w:p>
     <w:p>
@@ -2075,19 +1889,31 @@
         <w:jc w:val="both"/>
       </w:pPr>
       <w:r>
-        <w:t xml:space="preserve">Implemented 6 distance functions, </w:t>
-      </w:r>
-      <w:r>
-        <w:t xml:space="preserve">then </w:t>
-      </w:r>
-      <w:r>
-        <w:t>K-means and DBSCAN algorithms, generated data</w:t>
+        <w:t>Implemented 6 distance functions, K-means and DBSCAN algorithms,</w:t>
+      </w:r>
+      <w:r>
+        <w:t xml:space="preserve"> plotted 2D and 3D results on scatterplot</w:t>
+      </w:r>
+      <w:r>
+        <w:t>,</w:t>
+      </w:r>
+      <w:r>
+        <w:t xml:space="preserve"> </w:t>
+      </w:r>
+      <w:r>
+        <w:t xml:space="preserve">wrote </w:t>
+      </w:r>
+      <w:r>
+        <w:t>data generator</w:t>
       </w:r>
       <w:r>
         <w:t>, calculated entropy</w:t>
       </w:r>
       <w:r>
-        <w:t xml:space="preserve"> and described </w:t>
+        <w:t xml:space="preserve"> and </w:t>
+      </w:r>
+      <w:r>
+        <w:t xml:space="preserve">described </w:t>
       </w:r>
       <w:r>
         <w:t>distributions</w:t>
@@ -2104,20 +1930,6 @@
       <w:r>
         <w:t>.</w:t>
       </w:r>
-      <w:r>
-        <w:t xml:space="preserve"> </w:t>
-      </w:r>
-      <w:r>
-        <w:t>K-means algorithm needs improvement</w:t>
-      </w:r>
-      <w:r>
-        <w:t>, because 10% of the time it clusters incorrectly</w:t>
-      </w:r>
-      <w:r>
-        <w:t>.</w:t>
-      </w:r>
-      <w:bookmarkStart w:id="0" w:name="_GoBack"/>
-      <w:bookmarkEnd w:id="0"/>
     </w:p>
     <w:sectPr>
       <w:headerReference w:type="default" r:id="rId12"/>
@@ -2216,7 +2028,16 @@
       <w:jc w:val="right"/>
     </w:pPr>
     <w:r>
-      <w:t>25.02.2019</w:t>
+      <w:t>05</w:t>
+    </w:r>
+    <w:r>
+      <w:t>.0</w:t>
+    </w:r>
+    <w:r>
+      <w:t>3</w:t>
+    </w:r>
+    <w:r>
+      <w:t>.2019</w:t>
     </w:r>
   </w:p>
 </w:ftr>
@@ -3092,6 +2913,18 @@
       <w:shd w:val="clear" w:color="auto" w:fill="E1DFDD"/>
     </w:rPr>
   </w:style>
+  <w:style w:type="character" w:styleId="FollowedHyperlink">
+    <w:name w:val="FollowedHyperlink"/>
+    <w:basedOn w:val="DefaultParagraphFont"/>
+    <w:uiPriority w:val="99"/>
+    <w:semiHidden/>
+    <w:unhideWhenUsed/>
+    <w:rsid w:val="001568B7"/>
+    <w:rPr>
+      <w:color w:val="954F72" w:themeColor="followedHyperlink"/>
+      <w:u w:val="single"/>
+    </w:rPr>
+  </w:style>
 </w:styles>
 </file>
 
@@ -3232,15 +3065,19 @@
     <w:rsid w:val="00026AB4"/>
     <w:rsid w:val="000E340B"/>
     <w:rsid w:val="000E4F1E"/>
+    <w:rsid w:val="00126949"/>
     <w:rsid w:val="001527E7"/>
     <w:rsid w:val="002A6D8C"/>
     <w:rsid w:val="002C612C"/>
     <w:rsid w:val="00385DDE"/>
+    <w:rsid w:val="00390515"/>
     <w:rsid w:val="00643870"/>
     <w:rsid w:val="006A50F0"/>
     <w:rsid w:val="00862202"/>
     <w:rsid w:val="00AC14C4"/>
     <w:rsid w:val="00B805D1"/>
+    <w:rsid w:val="00EB4C79"/>
+    <w:rsid w:val="00F94BD3"/>
     <w:rsid w:val="00F95F42"/>
   </w:rsids>
   <m:mathPr>

</xml_diff>